<commit_message>
Criado diagramas de produção
</commit_message>
<xml_diff>
--- a/Fluxo de eventos - Ordem de Produção.docx
+++ b/Fluxo de eventos - Ordem de Produção.docx
@@ -291,8 +291,13 @@
               </w:numPr>
             </w:pPr>
             <w:r>
-              <w:t>Apresenta a tela de inclusão da ordem de produção</w:t>
-            </w:r>
+              <w:t>Seleciona incluir Ordem de Produção</w:t>
+            </w:r>
+          </w:p>
+          <w:p>
+            <w:pPr>
+              <w:ind w:left="360"/>
+            </w:pPr>
           </w:p>
         </w:tc>
       </w:tr>
@@ -311,8 +316,10 @@
               </w:numPr>
             </w:pPr>
             <w:r>
-              <w:t>Apresenta a listagem dos produtos finais</w:t>
-            </w:r>
+              <w:t>Apresenta tela de inclusão dos produtos finais</w:t>
+            </w:r>
+            <w:bookmarkStart w:id="0" w:name="_GoBack"/>
+            <w:bookmarkEnd w:id="0"/>
           </w:p>
         </w:tc>
         <w:tc>
@@ -554,8 +561,6 @@
             <w:r>
               <w:t>Ao tentar incluir o produto final</w:t>
             </w:r>
-            <w:bookmarkStart w:id="0" w:name="_GoBack"/>
-            <w:bookmarkEnd w:id="0"/>
           </w:p>
         </w:tc>
       </w:tr>

</xml_diff>